<commit_message>
Algoritmo e logica de programacao v2
</commit_message>
<xml_diff>
--- a/algoritimos-e-logica-de-programacao.docx
+++ b/algoritimos-e-logica-de-programacao.docx
@@ -1609,6 +1609,7 @@
       <w:pPr>
         <w:spacing w:line="360" w:lineRule="auto"/>
         <w:ind w:firstLine="360"/>
+        <w:jc w:val="both"/>
         <w:rPr>
           <w:sz w:val="24"/>
         </w:rPr>
@@ -1649,14 +1650,228 @@
     </w:p>
     <w:p>
       <w:pPr>
-        <w:spacing w:line="360" w:lineRule="auto"/>
-        <w:ind w:firstLine="360"/>
-        <w:rPr>
-          <w:sz w:val="24"/>
-        </w:rPr>
-      </w:pPr>
+        <w:pStyle w:val="PargrafodaLista"/>
+        <w:numPr>
+          <w:ilvl w:val="1"/>
+          <w:numId w:val="7"/>
+        </w:numPr>
+        <w:spacing w:line="360" w:lineRule="auto"/>
+        <w:jc w:val="both"/>
+        <w:rPr>
+          <w:b/>
+          <w:sz w:val="24"/>
+        </w:rPr>
+      </w:pPr>
+      <w:r>
+        <w:rPr>
+          <w:sz w:val="24"/>
+        </w:rPr>
+        <w:lastRenderedPageBreak/>
+        <w:t xml:space="preserve"> </w:t>
+      </w:r>
+      <w:r>
+        <w:rPr>
+          <w:b/>
+          <w:sz w:val="24"/>
+        </w:rPr>
+        <w:t>Estruturas de controle de sequência, seleção e repetição</w:t>
+      </w:r>
+    </w:p>
+    <w:p>
+      <w:pPr>
+        <w:spacing w:line="360" w:lineRule="auto"/>
+        <w:jc w:val="both"/>
+        <w:rPr>
+          <w:sz w:val="24"/>
+        </w:rPr>
+      </w:pPr>
+    </w:p>
+    <w:p>
+      <w:pPr>
+        <w:spacing w:line="360" w:lineRule="auto"/>
+        <w:ind w:firstLine="432"/>
+        <w:jc w:val="both"/>
+        <w:rPr>
+          <w:sz w:val="24"/>
+          <w:szCs w:val="24"/>
+        </w:rPr>
+      </w:pPr>
+      <w:r>
+        <w:rPr>
+          <w:sz w:val="24"/>
+          <w:szCs w:val="24"/>
+        </w:rPr>
+        <w:t>Estrutura de Sequência: é uma estrutura de controle que executa as instruções em uma ordem específica. As instruções são executadas uma após a outra, até que todas sejam executadas. A estrutura de sequência é a estrutura de controle mais básica e é usada para executar uma série de instruções em uma ordem específica.</w:t>
+      </w:r>
+    </w:p>
+    <w:p>
+      <w:pPr>
+        <w:spacing w:line="360" w:lineRule="auto"/>
+        <w:ind w:firstLine="432"/>
+        <w:jc w:val="both"/>
+        <w:rPr>
+          <w:sz w:val="24"/>
+          <w:szCs w:val="24"/>
+        </w:rPr>
+      </w:pPr>
+      <w:r>
+        <w:rPr>
+          <w:sz w:val="24"/>
+          <w:szCs w:val="24"/>
+        </w:rPr>
+        <w:t>Estrutura de Seleção: permitem que o programador execute um conjunto de instruções se uma condição for verdadeira, ou outro conjunto de instruções se a condição for falsa. Existem três tipos de estrutura de seleção, sendo elas a simples, múltipla e aninhada.</w:t>
+      </w:r>
+    </w:p>
+    <w:p>
+      <w:pPr>
+        <w:spacing w:line="360" w:lineRule="auto"/>
+        <w:ind w:firstLine="432"/>
+        <w:jc w:val="both"/>
+        <w:rPr>
+          <w:sz w:val="24"/>
+          <w:szCs w:val="24"/>
+        </w:rPr>
+      </w:pPr>
+      <w:r>
+        <w:rPr>
+          <w:sz w:val="24"/>
+          <w:szCs w:val="24"/>
+        </w:rPr>
+        <w:t>Estrutura de Repetição: permitem que o programador execute um conjunto de instruções repetidamente até que uma condição seja satisfeita.</w:t>
+      </w:r>
+    </w:p>
+    <w:p>
+      <w:pPr>
+        <w:spacing w:line="360" w:lineRule="auto"/>
+        <w:rPr>
+          <w:sz w:val="24"/>
+        </w:rPr>
+      </w:pPr>
+    </w:p>
+    <w:p>
+      <w:pPr>
+        <w:pStyle w:val="PargrafodaLista"/>
+        <w:numPr>
+          <w:ilvl w:val="1"/>
+          <w:numId w:val="7"/>
+        </w:numPr>
+        <w:spacing w:line="360" w:lineRule="auto"/>
+        <w:jc w:val="both"/>
+        <w:rPr>
+          <w:b/>
+          <w:sz w:val="24"/>
+        </w:rPr>
+      </w:pPr>
+      <w:r>
+        <w:rPr>
+          <w:b/>
+          <w:sz w:val="24"/>
+        </w:rPr>
+        <w:t>Exemplos de algoritmos que utilizam estruturas de controle</w:t>
+      </w:r>
+    </w:p>
+    <w:p>
+      <w:pPr>
+        <w:spacing w:line="360" w:lineRule="auto"/>
+        <w:ind w:firstLine="432"/>
+        <w:jc w:val="both"/>
+        <w:rPr>
+          <w:sz w:val="24"/>
+        </w:rPr>
+      </w:pPr>
+      <w:r>
+        <w:rPr>
+          <w:sz w:val="24"/>
+        </w:rPr>
+        <w:t>Algoritmo de cálculo de Fibonacci: é um algoritmo que calcula o número de Fibonacci. Ele pode ser implementado usando uma estrutura de repetição.</w:t>
+      </w:r>
+    </w:p>
+    <w:p>
+      <w:pPr>
+        <w:spacing w:line="360" w:lineRule="auto"/>
+        <w:ind w:firstLine="432"/>
+        <w:jc w:val="both"/>
+        <w:rPr>
+          <w:sz w:val="24"/>
+        </w:rPr>
+      </w:pPr>
+      <w:r>
+        <w:rPr>
+          <w:sz w:val="24"/>
+        </w:rPr>
+        <w:t>Arduino: utiliza a linguagem C++, onde seus códigos são postos a uma sequência, desde a maior prioridade até a menor. “</w:t>
+      </w:r>
+      <w:proofErr w:type="spellStart"/>
+      <w:r>
+        <w:rPr>
+          <w:sz w:val="24"/>
+        </w:rPr>
+        <w:t>void</w:t>
+      </w:r>
+      <w:proofErr w:type="spellEnd"/>
+      <w:r>
+        <w:rPr>
+          <w:sz w:val="24"/>
+        </w:rPr>
+        <w:t xml:space="preserve"> loop’ seguindo a estrutura de repetição, enquanto “</w:t>
+      </w:r>
+      <w:proofErr w:type="spellStart"/>
+      <w:r>
+        <w:rPr>
+          <w:sz w:val="24"/>
+        </w:rPr>
+        <w:t>if</w:t>
+      </w:r>
+      <w:proofErr w:type="spellEnd"/>
+      <w:r>
+        <w:rPr>
+          <w:sz w:val="24"/>
+        </w:rPr>
+        <w:t>” e “</w:t>
+      </w:r>
+      <w:proofErr w:type="spellStart"/>
+      <w:r>
+        <w:rPr>
+          <w:sz w:val="24"/>
+        </w:rPr>
+        <w:t>else</w:t>
+      </w:r>
+      <w:proofErr w:type="spellEnd"/>
+      <w:r>
+        <w:rPr>
+          <w:sz w:val="24"/>
+        </w:rPr>
+        <w:t>” segue uma estrutura de sequência.</w:t>
+      </w:r>
       <w:bookmarkStart w:id="0" w:name="_GoBack"/>
       <w:bookmarkEnd w:id="0"/>
+    </w:p>
+    <w:p>
+      <w:pPr>
+        <w:spacing w:line="360" w:lineRule="auto"/>
+        <w:ind w:firstLine="360"/>
+        <w:rPr>
+          <w:sz w:val="24"/>
+        </w:rPr>
+      </w:pPr>
+    </w:p>
+    <w:p>
+      <w:pPr>
+        <w:spacing w:line="360" w:lineRule="auto"/>
+        <w:ind w:firstLine="360"/>
+        <w:rPr>
+          <w:sz w:val="24"/>
+        </w:rPr>
+      </w:pPr>
+    </w:p>
+    <w:p>
+      <w:pPr>
+        <w:spacing w:line="360" w:lineRule="auto"/>
+        <w:ind w:firstLine="360"/>
+        <w:rPr>
+          <w:sz w:val="24"/>
+        </w:rPr>
+      </w:pPr>
     </w:p>
     <w:p>
       <w:pPr>
@@ -2198,6 +2413,155 @@
     </w:lvl>
   </w:abstractNum>
   <w:abstractNum w:abstractNumId="3" w15:restartNumberingAfterBreak="0">
+    <w:nsid w:val="2B0476F4"/>
+    <w:multiLevelType w:val="multilevel"/>
+    <w:tmpl w:val="94CE329C"/>
+    <w:lvl w:ilvl="0">
+      <w:start w:val="1"/>
+      <w:numFmt w:val="bullet"/>
+      <w:lvlText w:val=""/>
+      <w:lvlJc w:val="left"/>
+      <w:pPr>
+        <w:tabs>
+          <w:tab w:val="num" w:pos="720"/>
+        </w:tabs>
+        <w:ind w:left="720" w:hanging="360"/>
+      </w:pPr>
+      <w:rPr>
+        <w:rFonts w:ascii="Symbol" w:hAnsi="Symbol" w:hint="default"/>
+        <w:sz w:val="20"/>
+      </w:rPr>
+    </w:lvl>
+    <w:lvl w:ilvl="1" w:tentative="1">
+      <w:start w:val="1"/>
+      <w:numFmt w:val="bullet"/>
+      <w:lvlText w:val=""/>
+      <w:lvlJc w:val="left"/>
+      <w:pPr>
+        <w:tabs>
+          <w:tab w:val="num" w:pos="1440"/>
+        </w:tabs>
+        <w:ind w:left="1440" w:hanging="360"/>
+      </w:pPr>
+      <w:rPr>
+        <w:rFonts w:ascii="Symbol" w:hAnsi="Symbol" w:hint="default"/>
+        <w:sz w:val="20"/>
+      </w:rPr>
+    </w:lvl>
+    <w:lvl w:ilvl="2" w:tentative="1">
+      <w:start w:val="1"/>
+      <w:numFmt w:val="bullet"/>
+      <w:lvlText w:val=""/>
+      <w:lvlJc w:val="left"/>
+      <w:pPr>
+        <w:tabs>
+          <w:tab w:val="num" w:pos="2160"/>
+        </w:tabs>
+        <w:ind w:left="2160" w:hanging="360"/>
+      </w:pPr>
+      <w:rPr>
+        <w:rFonts w:ascii="Symbol" w:hAnsi="Symbol" w:hint="default"/>
+        <w:sz w:val="20"/>
+      </w:rPr>
+    </w:lvl>
+    <w:lvl w:ilvl="3" w:tentative="1">
+      <w:start w:val="1"/>
+      <w:numFmt w:val="bullet"/>
+      <w:lvlText w:val=""/>
+      <w:lvlJc w:val="left"/>
+      <w:pPr>
+        <w:tabs>
+          <w:tab w:val="num" w:pos="2880"/>
+        </w:tabs>
+        <w:ind w:left="2880" w:hanging="360"/>
+      </w:pPr>
+      <w:rPr>
+        <w:rFonts w:ascii="Symbol" w:hAnsi="Symbol" w:hint="default"/>
+        <w:sz w:val="20"/>
+      </w:rPr>
+    </w:lvl>
+    <w:lvl w:ilvl="4" w:tentative="1">
+      <w:start w:val="1"/>
+      <w:numFmt w:val="bullet"/>
+      <w:lvlText w:val=""/>
+      <w:lvlJc w:val="left"/>
+      <w:pPr>
+        <w:tabs>
+          <w:tab w:val="num" w:pos="3600"/>
+        </w:tabs>
+        <w:ind w:left="3600" w:hanging="360"/>
+      </w:pPr>
+      <w:rPr>
+        <w:rFonts w:ascii="Symbol" w:hAnsi="Symbol" w:hint="default"/>
+        <w:sz w:val="20"/>
+      </w:rPr>
+    </w:lvl>
+    <w:lvl w:ilvl="5" w:tentative="1">
+      <w:start w:val="1"/>
+      <w:numFmt w:val="bullet"/>
+      <w:lvlText w:val=""/>
+      <w:lvlJc w:val="left"/>
+      <w:pPr>
+        <w:tabs>
+          <w:tab w:val="num" w:pos="4320"/>
+        </w:tabs>
+        <w:ind w:left="4320" w:hanging="360"/>
+      </w:pPr>
+      <w:rPr>
+        <w:rFonts w:ascii="Symbol" w:hAnsi="Symbol" w:hint="default"/>
+        <w:sz w:val="20"/>
+      </w:rPr>
+    </w:lvl>
+    <w:lvl w:ilvl="6" w:tentative="1">
+      <w:start w:val="1"/>
+      <w:numFmt w:val="bullet"/>
+      <w:lvlText w:val=""/>
+      <w:lvlJc w:val="left"/>
+      <w:pPr>
+        <w:tabs>
+          <w:tab w:val="num" w:pos="5040"/>
+        </w:tabs>
+        <w:ind w:left="5040" w:hanging="360"/>
+      </w:pPr>
+      <w:rPr>
+        <w:rFonts w:ascii="Symbol" w:hAnsi="Symbol" w:hint="default"/>
+        <w:sz w:val="20"/>
+      </w:rPr>
+    </w:lvl>
+    <w:lvl w:ilvl="7" w:tentative="1">
+      <w:start w:val="1"/>
+      <w:numFmt w:val="bullet"/>
+      <w:lvlText w:val=""/>
+      <w:lvlJc w:val="left"/>
+      <w:pPr>
+        <w:tabs>
+          <w:tab w:val="num" w:pos="5760"/>
+        </w:tabs>
+        <w:ind w:left="5760" w:hanging="360"/>
+      </w:pPr>
+      <w:rPr>
+        <w:rFonts w:ascii="Symbol" w:hAnsi="Symbol" w:hint="default"/>
+        <w:sz w:val="20"/>
+      </w:rPr>
+    </w:lvl>
+    <w:lvl w:ilvl="8" w:tentative="1">
+      <w:start w:val="1"/>
+      <w:numFmt w:val="bullet"/>
+      <w:lvlText w:val=""/>
+      <w:lvlJc w:val="left"/>
+      <w:pPr>
+        <w:tabs>
+          <w:tab w:val="num" w:pos="6480"/>
+        </w:tabs>
+        <w:ind w:left="6480" w:hanging="360"/>
+      </w:pPr>
+      <w:rPr>
+        <w:rFonts w:ascii="Symbol" w:hAnsi="Symbol" w:hint="default"/>
+        <w:sz w:val="20"/>
+      </w:rPr>
+    </w:lvl>
+  </w:abstractNum>
+  <w:abstractNum w:abstractNumId="4" w15:restartNumberingAfterBreak="0">
     <w:nsid w:val="2E8D0EFC"/>
     <w:multiLevelType w:val="multilevel"/>
     <w:tmpl w:val="0A1891F8"/>
@@ -2319,7 +2683,7 @@
       </w:rPr>
     </w:lvl>
   </w:abstractNum>
-  <w:abstractNum w:abstractNumId="4" w15:restartNumberingAfterBreak="0">
+  <w:abstractNum w:abstractNumId="5" w15:restartNumberingAfterBreak="0">
     <w:nsid w:val="3276036B"/>
     <w:multiLevelType w:val="multilevel"/>
     <w:tmpl w:val="87589EB0"/>
@@ -2432,7 +2796,7 @@
       </w:rPr>
     </w:lvl>
   </w:abstractNum>
-  <w:abstractNum w:abstractNumId="5" w15:restartNumberingAfterBreak="0">
+  <w:abstractNum w:abstractNumId="6" w15:restartNumberingAfterBreak="0">
     <w:nsid w:val="3BAA1BE3"/>
     <w:multiLevelType w:val="multilevel"/>
     <w:tmpl w:val="0ADE29EA"/>
@@ -2545,7 +2909,7 @@
       </w:rPr>
     </w:lvl>
   </w:abstractNum>
-  <w:abstractNum w:abstractNumId="6" w15:restartNumberingAfterBreak="0">
+  <w:abstractNum w:abstractNumId="7" w15:restartNumberingAfterBreak="0">
     <w:nsid w:val="4639456B"/>
     <w:multiLevelType w:val="hybridMultilevel"/>
     <w:tmpl w:val="F30221C4"/>
@@ -2631,7 +2995,7 @@
       </w:pPr>
     </w:lvl>
   </w:abstractNum>
-  <w:abstractNum w:abstractNumId="7" w15:restartNumberingAfterBreak="0">
+  <w:abstractNum w:abstractNumId="8" w15:restartNumberingAfterBreak="0">
     <w:nsid w:val="56413676"/>
     <w:multiLevelType w:val="hybridMultilevel"/>
     <w:tmpl w:val="0358AB44"/>
@@ -2717,7 +3081,7 @@
       </w:pPr>
     </w:lvl>
   </w:abstractNum>
-  <w:abstractNum w:abstractNumId="8" w15:restartNumberingAfterBreak="0">
+  <w:abstractNum w:abstractNumId="9" w15:restartNumberingAfterBreak="0">
     <w:nsid w:val="60C40C78"/>
     <w:multiLevelType w:val="hybridMultilevel"/>
     <w:tmpl w:val="89A85174"/>
@@ -2807,19 +3171,19 @@
     </w:lvl>
   </w:abstractNum>
   <w:num w:numId="1">
-    <w:abstractNumId w:val="4"/>
+    <w:abstractNumId w:val="5"/>
   </w:num>
   <w:num w:numId="2">
-    <w:abstractNumId w:val="5"/>
+    <w:abstractNumId w:val="6"/>
   </w:num>
   <w:num w:numId="3">
-    <w:abstractNumId w:val="6"/>
+    <w:abstractNumId w:val="7"/>
   </w:num>
   <w:num w:numId="4">
     <w:abstractNumId w:val="0"/>
   </w:num>
   <w:num w:numId="5">
-    <w:abstractNumId w:val="7"/>
+    <w:abstractNumId w:val="8"/>
   </w:num>
   <w:num w:numId="6">
     <w:abstractNumId w:val="1"/>
@@ -2828,9 +3192,12 @@
     <w:abstractNumId w:val="2"/>
   </w:num>
   <w:num w:numId="8">
-    <w:abstractNumId w:val="8"/>
+    <w:abstractNumId w:val="9"/>
   </w:num>
   <w:num w:numId="9">
+    <w:abstractNumId w:val="4"/>
+  </w:num>
+  <w:num w:numId="10">
     <w:abstractNumId w:val="3"/>
   </w:num>
 </w:numbering>
@@ -3492,6 +3859,35 @@
     <w:basedOn w:val="Fontepargpadro"/>
     <w:rsid w:val="00C45611"/>
   </w:style>
+  <w:style w:type="paragraph" w:styleId="NormalWeb">
+    <w:name w:val="Normal (Web)"/>
+    <w:basedOn w:val="Normal"/>
+    <w:uiPriority w:val="99"/>
+    <w:semiHidden/>
+    <w:unhideWhenUsed/>
+    <w:rsid w:val="00FE685C"/>
+    <w:pPr>
+      <w:spacing w:before="100" w:beforeAutospacing="1" w:after="100" w:afterAutospacing="1" w:line="240" w:lineRule="auto"/>
+    </w:pPr>
+    <w:rPr>
+      <w:rFonts w:ascii="Times New Roman" w:eastAsia="Times New Roman" w:hAnsi="Times New Roman" w:cs="Times New Roman"/>
+      <w:sz w:val="24"/>
+      <w:szCs w:val="24"/>
+    </w:rPr>
+  </w:style>
+  <w:style w:type="paragraph" w:customStyle="1" w:styleId="relative">
+    <w:name w:val="relative"/>
+    <w:basedOn w:val="Normal"/>
+    <w:rsid w:val="00E27C21"/>
+    <w:pPr>
+      <w:spacing w:before="100" w:beforeAutospacing="1" w:after="100" w:afterAutospacing="1" w:line="240" w:lineRule="auto"/>
+    </w:pPr>
+    <w:rPr>
+      <w:rFonts w:ascii="Times New Roman" w:eastAsia="Times New Roman" w:hAnsi="Times New Roman" w:cs="Times New Roman"/>
+      <w:sz w:val="24"/>
+      <w:szCs w:val="24"/>
+    </w:rPr>
+  </w:style>
 </w:styles>
 </file>
 

</xml_diff>

<commit_message>
Algoritmo e logica de programacao v3+1
</commit_message>
<xml_diff>
--- a/algoritimos-e-logica-de-programacao.docx
+++ b/algoritimos-e-logica-de-programacao.docx
@@ -1115,9 +1115,18 @@
           <w:sz w:val="24"/>
           <w:szCs w:val="32"/>
         </w:rPr>
-        <w:t>Pesquisa sobre o conceito de função na programação</w:t>
-      </w:r>
-    </w:p>
+        <w:t>Pesquis</w:t>
+      </w:r>
+      <w:bookmarkStart w:id="0" w:name="_GoBack"/>
+      <w:r>
+        <w:rPr>
+          <w:sz w:val="24"/>
+          <w:szCs w:val="32"/>
+        </w:rPr>
+        <w:t>a sobre o conceito de função na programação</w:t>
+      </w:r>
+    </w:p>
+    <w:bookmarkEnd w:id="0"/>
     <w:p>
       <w:pPr>
         <w:pStyle w:val="PargrafodaLista"/>
@@ -1137,6 +1146,13 @@
           <w:sz w:val="24"/>
           <w:szCs w:val="32"/>
         </w:rPr>
+        <w:t xml:space="preserve"> </w:t>
+      </w:r>
+      <w:r>
+        <w:rPr>
+          <w:sz w:val="24"/>
+          <w:szCs w:val="32"/>
+        </w:rPr>
         <w:t>A importância da modularização na escrita de algoritmos</w:t>
       </w:r>
     </w:p>
@@ -1625,6 +1641,7 @@
       <w:pPr>
         <w:spacing w:line="360" w:lineRule="auto"/>
         <w:ind w:firstLine="360"/>
+        <w:jc w:val="both"/>
         <w:rPr>
           <w:sz w:val="24"/>
         </w:rPr>
@@ -1634,6 +1651,7 @@
       <w:pPr>
         <w:spacing w:line="360" w:lineRule="auto"/>
         <w:ind w:firstLine="360"/>
+        <w:jc w:val="both"/>
         <w:rPr>
           <w:sz w:val="24"/>
         </w:rPr>
@@ -1643,6 +1661,7 @@
       <w:pPr>
         <w:spacing w:line="360" w:lineRule="auto"/>
         <w:ind w:firstLine="360"/>
+        <w:jc w:val="both"/>
         <w:rPr>
           <w:sz w:val="24"/>
         </w:rPr>
@@ -1743,6 +1762,7 @@
     <w:p>
       <w:pPr>
         <w:spacing w:line="360" w:lineRule="auto"/>
+        <w:jc w:val="both"/>
         <w:rPr>
           <w:sz w:val="24"/>
         </w:rPr>
@@ -1843,8 +1863,605 @@
         </w:rPr>
         <w:t>” segue uma estrutura de sequência.</w:t>
       </w:r>
-      <w:bookmarkStart w:id="0" w:name="_GoBack"/>
-      <w:bookmarkEnd w:id="0"/>
+    </w:p>
+    <w:p>
+      <w:pPr>
+        <w:spacing w:line="360" w:lineRule="auto"/>
+        <w:jc w:val="both"/>
+        <w:rPr>
+          <w:sz w:val="24"/>
+        </w:rPr>
+      </w:pPr>
+    </w:p>
+    <w:p>
+      <w:pPr>
+        <w:pStyle w:val="PargrafodaLista"/>
+        <w:numPr>
+          <w:ilvl w:val="0"/>
+          <w:numId w:val="7"/>
+        </w:numPr>
+        <w:spacing w:line="360" w:lineRule="auto"/>
+        <w:jc w:val="both"/>
+        <w:rPr>
+          <w:b/>
+          <w:sz w:val="24"/>
+        </w:rPr>
+      </w:pPr>
+      <w:r>
+        <w:rPr>
+          <w:b/>
+          <w:sz w:val="24"/>
+        </w:rPr>
+        <w:t>Tipos de dados e variáveis</w:t>
+      </w:r>
+    </w:p>
+    <w:p>
+      <w:pPr>
+        <w:spacing w:line="360" w:lineRule="auto"/>
+        <w:jc w:val="both"/>
+        <w:rPr>
+          <w:sz w:val="24"/>
+        </w:rPr>
+      </w:pPr>
+    </w:p>
+    <w:p>
+      <w:pPr>
+        <w:spacing w:line="360" w:lineRule="auto"/>
+        <w:ind w:firstLine="360"/>
+        <w:jc w:val="both"/>
+        <w:rPr>
+          <w:sz w:val="24"/>
+        </w:rPr>
+      </w:pPr>
+      <w:r>
+        <w:rPr>
+          <w:sz w:val="24"/>
+        </w:rPr>
+        <w:t xml:space="preserve">Na lógica de programação os dados são representados por variáveis, que são elementos capazes de armazenar um valor. A forma como um dado é representado na memória do computador depende do seu tipo, que pode ser numérico, alfanumérico, lógico ou outro. Cada tipo de dado tem um conjunto de regras que determinam como ele pode ser utilizado. Por exemplo, números inteiros podem ser somados e subtraídos, enquanto </w:t>
+      </w:r>
+      <w:proofErr w:type="spellStart"/>
+      <w:r>
+        <w:rPr>
+          <w:sz w:val="24"/>
+        </w:rPr>
+        <w:t>strings</w:t>
+      </w:r>
+      <w:proofErr w:type="spellEnd"/>
+      <w:r>
+        <w:rPr>
+          <w:sz w:val="24"/>
+        </w:rPr>
+        <w:t xml:space="preserve"> podem ser compatíveis.</w:t>
+      </w:r>
+    </w:p>
+    <w:p>
+      <w:pPr>
+        <w:spacing w:line="360" w:lineRule="auto"/>
+        <w:jc w:val="both"/>
+        <w:rPr>
+          <w:sz w:val="24"/>
+        </w:rPr>
+      </w:pPr>
+    </w:p>
+    <w:p>
+      <w:pPr>
+        <w:pStyle w:val="PargrafodaLista"/>
+        <w:numPr>
+          <w:ilvl w:val="1"/>
+          <w:numId w:val="7"/>
+        </w:numPr>
+        <w:spacing w:line="360" w:lineRule="auto"/>
+        <w:jc w:val="both"/>
+        <w:rPr>
+          <w:b/>
+          <w:sz w:val="24"/>
+        </w:rPr>
+      </w:pPr>
+      <w:r>
+        <w:rPr>
+          <w:b/>
+          <w:sz w:val="24"/>
+        </w:rPr>
+        <w:t xml:space="preserve">Definição de dados inteiros, ponto flutuante, booleanos, </w:t>
+      </w:r>
+      <w:proofErr w:type="spellStart"/>
+      <w:r>
+        <w:rPr>
+          <w:b/>
+          <w:sz w:val="24"/>
+        </w:rPr>
+        <w:t>etc</w:t>
+      </w:r>
+      <w:proofErr w:type="spellEnd"/>
+    </w:p>
+    <w:p>
+      <w:pPr>
+        <w:spacing w:line="360" w:lineRule="auto"/>
+        <w:jc w:val="both"/>
+        <w:rPr>
+          <w:sz w:val="24"/>
+        </w:rPr>
+      </w:pPr>
+    </w:p>
+    <w:p>
+      <w:pPr>
+        <w:spacing w:line="360" w:lineRule="auto"/>
+        <w:jc w:val="both"/>
+        <w:rPr>
+          <w:sz w:val="24"/>
+        </w:rPr>
+      </w:pPr>
+      <w:r>
+        <w:rPr>
+          <w:sz w:val="24"/>
+        </w:rPr>
+        <w:tab/>
+        <w:t xml:space="preserve">Dados Inteiros: são dados que podem ter apenas valores inteiros, positivos ou negativos. Eles são usados ​​para armazenar números que não têm uma parte decimal. são representados na memória do computador usando um número de bits, que é o </w:t>
+      </w:r>
+      <w:r>
+        <w:rPr>
+          <w:sz w:val="24"/>
+        </w:rPr>
+        <w:lastRenderedPageBreak/>
+        <w:t>número de dígitos que podem ser usados ​​para representar o número. Quanto maior o número de bits, maior o intervalo de valores que podem ser representados.</w:t>
+      </w:r>
+    </w:p>
+    <w:p>
+      <w:pPr>
+        <w:spacing w:line="360" w:lineRule="auto"/>
+        <w:jc w:val="both"/>
+        <w:rPr>
+          <w:sz w:val="24"/>
+        </w:rPr>
+      </w:pPr>
+      <w:r>
+        <w:rPr>
+          <w:sz w:val="24"/>
+        </w:rPr>
+        <w:t>Ponto Flutuante: são números reais (0, 1, 2, 3, …) que podem ter uma parte inteira e uma parte decimal. Eles são representados na memória do computador usando um formato de ponto flutuante, que é um formato de armazenamento de números que permite representar números muito grandes e muito pequenos com precisão. São utilizados em aplicações matemáticas e científicas, mas a um problema, por serem números extensos, acabam sendo “arredondados” para um número real. Exemplo é o ponto flutuante são as raízes, como √2, √3.</w:t>
+      </w:r>
+    </w:p>
+    <w:p>
+      <w:pPr>
+        <w:spacing w:line="360" w:lineRule="auto"/>
+        <w:jc w:val="both"/>
+        <w:rPr>
+          <w:sz w:val="24"/>
+        </w:rPr>
+      </w:pPr>
+      <w:r>
+        <w:rPr>
+          <w:sz w:val="24"/>
+        </w:rPr>
+        <w:t>Ponto Booleano: seguem a base de verdadeiro ou falso, são dados que representam valores lógicos. Na memória do computador, eles são representados em bit, 0 sendo falso e 1 sendo verdadeiros.</w:t>
+      </w:r>
+    </w:p>
+    <w:p>
+      <w:pPr>
+        <w:spacing w:line="360" w:lineRule="auto"/>
+        <w:jc w:val="both"/>
+        <w:rPr>
+          <w:sz w:val="24"/>
+        </w:rPr>
+      </w:pPr>
+    </w:p>
+    <w:p>
+      <w:pPr>
+        <w:pStyle w:val="PargrafodaLista"/>
+        <w:numPr>
+          <w:ilvl w:val="1"/>
+          <w:numId w:val="7"/>
+        </w:numPr>
+        <w:spacing w:line="360" w:lineRule="auto"/>
+        <w:jc w:val="both"/>
+        <w:rPr>
+          <w:b/>
+          <w:sz w:val="24"/>
+        </w:rPr>
+      </w:pPr>
+      <w:r>
+        <w:rPr>
+          <w:b/>
+          <w:sz w:val="24"/>
+        </w:rPr>
+        <w:t>Exemplos de declaração e utilização de variáveis em algoritmos</w:t>
+      </w:r>
+    </w:p>
+    <w:p>
+      <w:pPr>
+        <w:spacing w:line="360" w:lineRule="auto"/>
+        <w:jc w:val="both"/>
+        <w:rPr>
+          <w:b/>
+          <w:sz w:val="24"/>
+        </w:rPr>
+      </w:pPr>
+    </w:p>
+    <w:p>
+      <w:pPr>
+        <w:spacing w:line="360" w:lineRule="auto"/>
+        <w:jc w:val="both"/>
+        <w:rPr>
+          <w:sz w:val="24"/>
+        </w:rPr>
+      </w:pPr>
+      <w:r>
+        <w:rPr>
+          <w:sz w:val="24"/>
+        </w:rPr>
+        <w:t>// Declaração de uma variável inteira</w:t>
+      </w:r>
+    </w:p>
+    <w:p>
+      <w:pPr>
+        <w:spacing w:line="360" w:lineRule="auto"/>
+        <w:jc w:val="both"/>
+        <w:rPr>
+          <w:sz w:val="24"/>
+        </w:rPr>
+      </w:pPr>
+      <w:proofErr w:type="spellStart"/>
+      <w:r>
+        <w:rPr>
+          <w:sz w:val="24"/>
+        </w:rPr>
+        <w:t>int</w:t>
+      </w:r>
+      <w:proofErr w:type="spellEnd"/>
+      <w:r>
+        <w:rPr>
+          <w:sz w:val="24"/>
+        </w:rPr>
+        <w:t xml:space="preserve"> idade;</w:t>
+      </w:r>
+    </w:p>
+    <w:p>
+      <w:pPr>
+        <w:spacing w:line="360" w:lineRule="auto"/>
+        <w:jc w:val="both"/>
+        <w:rPr>
+          <w:sz w:val="24"/>
+        </w:rPr>
+      </w:pPr>
+    </w:p>
+    <w:p>
+      <w:pPr>
+        <w:spacing w:line="360" w:lineRule="auto"/>
+        <w:jc w:val="both"/>
+        <w:rPr>
+          <w:sz w:val="24"/>
+        </w:rPr>
+      </w:pPr>
+      <w:r>
+        <w:rPr>
+          <w:sz w:val="24"/>
+        </w:rPr>
+        <w:t>// Declaração de uma variável real</w:t>
+      </w:r>
+    </w:p>
+    <w:p>
+      <w:pPr>
+        <w:spacing w:line="360" w:lineRule="auto"/>
+        <w:jc w:val="both"/>
+        <w:rPr>
+          <w:sz w:val="24"/>
+        </w:rPr>
+      </w:pPr>
+      <w:proofErr w:type="spellStart"/>
+      <w:r>
+        <w:rPr>
+          <w:sz w:val="24"/>
+        </w:rPr>
+        <w:t>float</w:t>
+      </w:r>
+      <w:proofErr w:type="spellEnd"/>
+      <w:r>
+        <w:rPr>
+          <w:sz w:val="24"/>
+        </w:rPr>
+        <w:t xml:space="preserve"> altura;</w:t>
+      </w:r>
+    </w:p>
+    <w:p>
+      <w:pPr>
+        <w:spacing w:line="360" w:lineRule="auto"/>
+        <w:jc w:val="both"/>
+        <w:rPr>
+          <w:sz w:val="24"/>
+        </w:rPr>
+      </w:pPr>
+    </w:p>
+    <w:p>
+      <w:pPr>
+        <w:spacing w:line="360" w:lineRule="auto"/>
+        <w:jc w:val="both"/>
+        <w:rPr>
+          <w:sz w:val="24"/>
+        </w:rPr>
+      </w:pPr>
+      <w:r>
+        <w:rPr>
+          <w:sz w:val="24"/>
+        </w:rPr>
+        <w:t>// Declaração de uma variável booleana</w:t>
+      </w:r>
+    </w:p>
+    <w:p>
+      <w:pPr>
+        <w:spacing w:line="360" w:lineRule="auto"/>
+        <w:jc w:val="both"/>
+        <w:rPr>
+          <w:sz w:val="24"/>
+        </w:rPr>
+      </w:pPr>
+      <w:proofErr w:type="spellStart"/>
+      <w:r>
+        <w:rPr>
+          <w:sz w:val="24"/>
+        </w:rPr>
+        <w:t>bool</w:t>
+      </w:r>
+      <w:proofErr w:type="spellEnd"/>
+      <w:r>
+        <w:rPr>
+          <w:sz w:val="24"/>
+        </w:rPr>
+        <w:t xml:space="preserve"> </w:t>
+      </w:r>
+      <w:proofErr w:type="spellStart"/>
+      <w:r>
+        <w:rPr>
+          <w:sz w:val="24"/>
+        </w:rPr>
+        <w:t>é_maior_de_idade</w:t>
+      </w:r>
+      <w:proofErr w:type="spellEnd"/>
+      <w:r>
+        <w:rPr>
+          <w:sz w:val="24"/>
+        </w:rPr>
+        <w:t>;</w:t>
+      </w:r>
+    </w:p>
+    <w:p>
+      <w:pPr>
+        <w:spacing w:line="360" w:lineRule="auto"/>
+        <w:jc w:val="both"/>
+        <w:rPr>
+          <w:sz w:val="24"/>
+        </w:rPr>
+      </w:pPr>
+    </w:p>
+    <w:p>
+      <w:pPr>
+        <w:spacing w:line="360" w:lineRule="auto"/>
+        <w:jc w:val="both"/>
+        <w:rPr>
+          <w:sz w:val="24"/>
+        </w:rPr>
+      </w:pPr>
+      <w:r>
+        <w:rPr>
+          <w:sz w:val="24"/>
+        </w:rPr>
+        <w:t>// Atribuição de um valor a uma variável</w:t>
+      </w:r>
+    </w:p>
+    <w:p>
+      <w:pPr>
+        <w:spacing w:line="360" w:lineRule="auto"/>
+        <w:jc w:val="both"/>
+        <w:rPr>
+          <w:sz w:val="24"/>
+        </w:rPr>
+      </w:pPr>
+      <w:r>
+        <w:rPr>
+          <w:sz w:val="24"/>
+        </w:rPr>
+        <w:t>idade = 20;</w:t>
+      </w:r>
+    </w:p>
+    <w:p>
+      <w:pPr>
+        <w:spacing w:line="360" w:lineRule="auto"/>
+        <w:jc w:val="both"/>
+        <w:rPr>
+          <w:sz w:val="24"/>
+        </w:rPr>
+      </w:pPr>
+    </w:p>
+    <w:p>
+      <w:pPr>
+        <w:spacing w:line="360" w:lineRule="auto"/>
+        <w:jc w:val="both"/>
+        <w:rPr>
+          <w:sz w:val="24"/>
+        </w:rPr>
+      </w:pPr>
+      <w:r>
+        <w:rPr>
+          <w:sz w:val="24"/>
+        </w:rPr>
+        <w:t>// Utilização de uma variável em uma expressão</w:t>
+      </w:r>
+    </w:p>
+    <w:p>
+      <w:pPr>
+        <w:spacing w:line="360" w:lineRule="auto"/>
+        <w:jc w:val="both"/>
+        <w:rPr>
+          <w:sz w:val="24"/>
+        </w:rPr>
+      </w:pPr>
+      <w:r>
+        <w:rPr>
+          <w:sz w:val="24"/>
+        </w:rPr>
+        <w:t>altura = 1.70;</w:t>
+      </w:r>
+    </w:p>
+    <w:p>
+      <w:pPr>
+        <w:spacing w:line="360" w:lineRule="auto"/>
+        <w:jc w:val="both"/>
+        <w:rPr>
+          <w:sz w:val="24"/>
+        </w:rPr>
+      </w:pPr>
+    </w:p>
+    <w:p>
+      <w:pPr>
+        <w:spacing w:line="360" w:lineRule="auto"/>
+        <w:jc w:val="both"/>
+        <w:rPr>
+          <w:sz w:val="24"/>
+        </w:rPr>
+      </w:pPr>
+      <w:r>
+        <w:rPr>
+          <w:sz w:val="24"/>
+        </w:rPr>
+        <w:t>// Utilização de uma variável em uma condição</w:t>
+      </w:r>
+    </w:p>
+    <w:p>
+      <w:pPr>
+        <w:spacing w:line="360" w:lineRule="auto"/>
+        <w:jc w:val="both"/>
+        <w:rPr>
+          <w:sz w:val="24"/>
+        </w:rPr>
+      </w:pPr>
+      <w:proofErr w:type="spellStart"/>
+      <w:r>
+        <w:rPr>
+          <w:sz w:val="24"/>
+        </w:rPr>
+        <w:t>é_maior_de_idade</w:t>
+      </w:r>
+      <w:proofErr w:type="spellEnd"/>
+      <w:r>
+        <w:rPr>
+          <w:sz w:val="24"/>
+        </w:rPr>
+        <w:t xml:space="preserve"> = idade &gt;= 18;</w:t>
+      </w:r>
+    </w:p>
+    <w:p>
+      <w:pPr>
+        <w:spacing w:line="360" w:lineRule="auto"/>
+        <w:jc w:val="both"/>
+        <w:rPr>
+          <w:sz w:val="24"/>
+        </w:rPr>
+      </w:pPr>
+    </w:p>
+    <w:p>
+      <w:pPr>
+        <w:spacing w:line="360" w:lineRule="auto"/>
+        <w:jc w:val="both"/>
+        <w:rPr>
+          <w:sz w:val="24"/>
+        </w:rPr>
+      </w:pPr>
+    </w:p>
+    <w:p>
+      <w:pPr>
+        <w:pStyle w:val="PargrafodaLista"/>
+        <w:numPr>
+          <w:ilvl w:val="0"/>
+          <w:numId w:val="7"/>
+        </w:numPr>
+        <w:spacing w:line="360" w:lineRule="auto"/>
+        <w:jc w:val="both"/>
+        <w:rPr>
+          <w:b/>
+        </w:rPr>
+      </w:pPr>
+      <w:r>
+        <w:rPr>
+          <w:b/>
+        </w:rPr>
+        <w:lastRenderedPageBreak/>
+        <w:t>Funções e Modularização</w:t>
+      </w:r>
+    </w:p>
+    <w:p>
+      <w:pPr>
+        <w:spacing w:line="360" w:lineRule="auto"/>
+        <w:jc w:val="both"/>
+      </w:pPr>
+    </w:p>
+    <w:p>
+      <w:pPr>
+        <w:spacing w:line="360" w:lineRule="auto"/>
+        <w:ind w:firstLine="720"/>
+        <w:jc w:val="both"/>
+      </w:pPr>
+      <w:r>
+        <w:t xml:space="preserve">As funções são blocos de código que podem ser reutilizados em diferentes partes de um programa. Elas são definidas usando a palavra-chave </w:t>
+      </w:r>
+      <w:proofErr w:type="spellStart"/>
+      <w:r>
+        <w:t>def</w:t>
+      </w:r>
+      <w:proofErr w:type="spellEnd"/>
+      <w:r>
+        <w:t xml:space="preserve"> e podem ter parâmetros, que são variáveis que são passadas para a função quando ela é chamada.</w:t>
+      </w:r>
+    </w:p>
+    <w:p>
+      <w:pPr>
+        <w:spacing w:line="360" w:lineRule="auto"/>
+        <w:ind w:firstLine="720"/>
+        <w:jc w:val="both"/>
+      </w:pPr>
+      <w:r>
+        <w:t>Enquanto a modularização é o processo de dividir um programa em várias funções. Tornando o código mais fluido e otimizado, sendo possível executar várias funções em paralelo</w:t>
+      </w:r>
+    </w:p>
+    <w:p>
+      <w:pPr>
+        <w:spacing w:line="360" w:lineRule="auto"/>
+        <w:jc w:val="both"/>
+      </w:pPr>
+    </w:p>
+    <w:p>
+      <w:pPr>
+        <w:pStyle w:val="PargrafodaLista"/>
+        <w:numPr>
+          <w:ilvl w:val="1"/>
+          <w:numId w:val="7"/>
+        </w:numPr>
+        <w:spacing w:line="360" w:lineRule="auto"/>
+        <w:jc w:val="both"/>
+        <w:rPr>
+          <w:b/>
+        </w:rPr>
+      </w:pPr>
+      <w:r>
+        <w:rPr>
+          <w:b/>
+        </w:rPr>
+        <w:t>Exemplos de funções simples e sua utilização em algoritmos complexos</w:t>
+      </w:r>
+    </w:p>
+    <w:p>
+      <w:pPr>
+        <w:spacing w:line="360" w:lineRule="auto"/>
+        <w:jc w:val="both"/>
+      </w:pPr>
+    </w:p>
+    <w:p>
+      <w:pPr>
+        <w:spacing w:line="360" w:lineRule="auto"/>
+        <w:ind w:firstLine="720"/>
+        <w:jc w:val="both"/>
+      </w:pPr>
+      <w:r>
+        <w:t>Utilização de funções em algoritmos resulta na simplificação do código, o tornando modular. Por exemplo, um algoritmo que calcula o fatorial de um número poderia ser dividido em duas funções: uma função que calcula o fatorial de um número menor que 10 e outra função que calcula o fatorial de um número maior que 10.</w:t>
+      </w:r>
     </w:p>
     <w:p>
       <w:pPr>
@@ -3888,6 +4505,11 @@
       <w:szCs w:val="24"/>
     </w:rPr>
   </w:style>
+  <w:style w:type="character" w:customStyle="1" w:styleId="apple-tab-span">
+    <w:name w:val="apple-tab-span"/>
+    <w:basedOn w:val="Fontepargpadro"/>
+    <w:rsid w:val="00F235FF"/>
+  </w:style>
 </w:styles>
 </file>
 

</xml_diff>

<commit_message>
Algoritmo e logica de programacao v5
</commit_message>
<xml_diff>
--- a/algoritimos-e-logica-de-programacao.docx
+++ b/algoritimos-e-logica-de-programacao.docx
@@ -29,7 +29,7 @@
                     <pic:cNvPicPr preferRelativeResize="0"/>
                   </pic:nvPicPr>
                   <pic:blipFill>
-                    <a:blip r:embed="rId7"/>
+                    <a:blip r:embed="rId8"/>
                     <a:srcRect/>
                     <a:stretch>
                       <a:fillRect/>
@@ -79,7 +79,7 @@
                     <pic:cNvPicPr preferRelativeResize="0"/>
                   </pic:nvPicPr>
                   <pic:blipFill>
-                    <a:blip r:embed="rId8"/>
+                    <a:blip r:embed="rId9"/>
                     <a:srcRect/>
                     <a:stretch>
                       <a:fillRect/>
@@ -891,6 +891,22 @@
         </w:rPr>
         <w:t>ALGORITMO</w:t>
       </w:r>
+      <w:r>
+        <w:rPr>
+          <w:b/>
+          <w:sz w:val="24"/>
+          <w:szCs w:val="32"/>
+        </w:rPr>
+        <w:t>..........................................................................................................</w:t>
+      </w:r>
+      <w:r>
+        <w:rPr>
+          <w:b/>
+          <w:sz w:val="24"/>
+          <w:szCs w:val="32"/>
+        </w:rPr>
+        <w:t>4</w:t>
+      </w:r>
     </w:p>
     <w:p>
       <w:pPr>
@@ -913,6 +929,20 @@
         </w:rPr>
         <w:t>Definição de algoritmos e sua importância na programação</w:t>
       </w:r>
+      <w:r>
+        <w:rPr>
+          <w:sz w:val="24"/>
+          <w:szCs w:val="32"/>
+        </w:rPr>
+        <w:t>...................................</w:t>
+      </w:r>
+      <w:r>
+        <w:rPr>
+          <w:sz w:val="24"/>
+          <w:szCs w:val="32"/>
+        </w:rPr>
+        <w:t>4</w:t>
+      </w:r>
     </w:p>
     <w:p>
       <w:pPr>
@@ -935,6 +965,20 @@
         </w:rPr>
         <w:t>Lógica de programação e sua relação com algoritmos</w:t>
       </w:r>
+      <w:r>
+        <w:rPr>
+          <w:sz w:val="24"/>
+          <w:szCs w:val="32"/>
+        </w:rPr>
+        <w:t>...........................................</w:t>
+      </w:r>
+      <w:r>
+        <w:rPr>
+          <w:sz w:val="24"/>
+          <w:szCs w:val="32"/>
+        </w:rPr>
+        <w:t>4</w:t>
+      </w:r>
     </w:p>
     <w:p>
       <w:pPr>
@@ -959,6 +1003,22 @@
         </w:rPr>
         <w:t>ESTRUTURAS DE CONTROLE</w:t>
       </w:r>
+      <w:r>
+        <w:rPr>
+          <w:b/>
+          <w:sz w:val="24"/>
+          <w:szCs w:val="32"/>
+        </w:rPr>
+        <w:t>.............................................................................</w:t>
+      </w:r>
+      <w:r>
+        <w:rPr>
+          <w:b/>
+          <w:sz w:val="24"/>
+          <w:szCs w:val="32"/>
+        </w:rPr>
+        <w:t>4</w:t>
+      </w:r>
     </w:p>
     <w:p>
       <w:pPr>
@@ -981,6 +1041,20 @@
         </w:rPr>
         <w:t>Pesquisa sobre estruturas de controle como sequência, seleção e repetição</w:t>
       </w:r>
+      <w:r>
+        <w:rPr>
+          <w:sz w:val="24"/>
+          <w:szCs w:val="32"/>
+        </w:rPr>
+        <w:t>........</w:t>
+      </w:r>
+      <w:r>
+        <w:rPr>
+          <w:sz w:val="24"/>
+          <w:szCs w:val="32"/>
+        </w:rPr>
+        <w:t>5</w:t>
+      </w:r>
     </w:p>
     <w:p>
       <w:pPr>
@@ -1003,6 +1077,20 @@
         </w:rPr>
         <w:t>Exemplos de algoritmos que utilizam estruturas de controle</w:t>
       </w:r>
+      <w:r>
+        <w:rPr>
+          <w:sz w:val="24"/>
+          <w:szCs w:val="32"/>
+        </w:rPr>
+        <w:t>..................................</w:t>
+      </w:r>
+      <w:r>
+        <w:rPr>
+          <w:sz w:val="24"/>
+          <w:szCs w:val="32"/>
+        </w:rPr>
+        <w:t>5</w:t>
+      </w:r>
     </w:p>
     <w:p>
       <w:pPr>
@@ -1027,6 +1115,22 @@
         </w:rPr>
         <w:t>TIPOS DE DADOS E VARIÁVEIS</w:t>
       </w:r>
+      <w:r>
+        <w:rPr>
+          <w:b/>
+          <w:sz w:val="24"/>
+          <w:szCs w:val="32"/>
+        </w:rPr>
+        <w:t>...........................................................................</w:t>
+      </w:r>
+      <w:r>
+        <w:rPr>
+          <w:b/>
+          <w:sz w:val="24"/>
+          <w:szCs w:val="32"/>
+        </w:rPr>
+        <w:t>5</w:t>
+      </w:r>
     </w:p>
     <w:p>
       <w:pPr>
@@ -1049,6 +1153,20 @@
         </w:rPr>
         <w:t>Definição de tipos de dados básicos como inteiros, ponto flutuante, booleanos, etc.</w:t>
       </w:r>
+      <w:r>
+        <w:rPr>
+          <w:sz w:val="24"/>
+          <w:szCs w:val="32"/>
+        </w:rPr>
+        <w:t>.........................................................................................................................</w:t>
+      </w:r>
+      <w:r>
+        <w:rPr>
+          <w:sz w:val="24"/>
+          <w:szCs w:val="32"/>
+        </w:rPr>
+        <w:t>5</w:t>
+      </w:r>
     </w:p>
     <w:p>
       <w:pPr>
@@ -1071,6 +1189,20 @@
         </w:rPr>
         <w:t>Exemplos de declaração e utilização de variáveis em algoritmos</w:t>
       </w:r>
+      <w:r>
+        <w:rPr>
+          <w:sz w:val="24"/>
+          <w:szCs w:val="32"/>
+        </w:rPr>
+        <w:t>...........................</w:t>
+      </w:r>
+      <w:r>
+        <w:rPr>
+          <w:sz w:val="24"/>
+          <w:szCs w:val="32"/>
+        </w:rPr>
+        <w:t>6</w:t>
+      </w:r>
     </w:p>
     <w:p>
       <w:pPr>
@@ -1095,6 +1227,14 @@
         </w:rPr>
         <w:t>FUNÇÕES E MODULARIZAÇÕES</w:t>
       </w:r>
+      <w:r>
+        <w:rPr>
+          <w:b/>
+          <w:sz w:val="24"/>
+          <w:szCs w:val="32"/>
+        </w:rPr>
+        <w:t>........................................................................7</w:t>
+      </w:r>
     </w:p>
     <w:p>
       <w:pPr>
@@ -1115,18 +1255,16 @@
           <w:sz w:val="24"/>
           <w:szCs w:val="32"/>
         </w:rPr>
-        <w:t>Pesquis</w:t>
-      </w:r>
-      <w:bookmarkStart w:id="0" w:name="_GoBack"/>
-      <w:r>
-        <w:rPr>
-          <w:sz w:val="24"/>
-          <w:szCs w:val="32"/>
-        </w:rPr>
-        <w:t>a sobre o conceito de função na programação</w:t>
-      </w:r>
-    </w:p>
-    <w:bookmarkEnd w:id="0"/>
+        <w:t>Pesquisa sobre o conceito de função na programação</w:t>
+      </w:r>
+      <w:r>
+        <w:rPr>
+          <w:sz w:val="24"/>
+          <w:szCs w:val="32"/>
+        </w:rPr>
+        <w:t>...........................................7</w:t>
+      </w:r>
+    </w:p>
     <w:p>
       <w:pPr>
         <w:pStyle w:val="PargrafodaLista"/>
@@ -1155,6 +1293,13 @@
         </w:rPr>
         <w:t>A importância da modularização na escrita de algoritmos</w:t>
       </w:r>
+      <w:r>
+        <w:rPr>
+          <w:sz w:val="24"/>
+          <w:szCs w:val="32"/>
+        </w:rPr>
+        <w:t>.....................................7</w:t>
+      </w:r>
     </w:p>
     <w:p>
       <w:pPr>
@@ -1177,6 +1322,45 @@
         </w:rPr>
         <w:t>Exemplos de funções simples e sua utilização em algoritmos mais complexos</w:t>
       </w:r>
+      <w:r>
+        <w:rPr>
+          <w:sz w:val="24"/>
+          <w:szCs w:val="32"/>
+        </w:rPr>
+        <w:t>......7</w:t>
+      </w:r>
+    </w:p>
+    <w:p>
+      <w:pPr>
+        <w:pStyle w:val="PargrafodaLista"/>
+        <w:numPr>
+          <w:ilvl w:val="0"/>
+          <w:numId w:val="6"/>
+        </w:numPr>
+        <w:spacing w:line="360" w:lineRule="auto"/>
+        <w:jc w:val="both"/>
+        <w:rPr>
+          <w:b/>
+          <w:sz w:val="24"/>
+          <w:szCs w:val="32"/>
+        </w:rPr>
+      </w:pPr>
+      <w:r>
+        <w:rPr>
+          <w:b/>
+          <w:sz w:val="24"/>
+          <w:szCs w:val="32"/>
+        </w:rPr>
+        <w:t>REFERENCIAS</w:t>
+      </w:r>
+      <w:r>
+        <w:rPr>
+          <w:b/>
+          <w:sz w:val="24"/>
+          <w:szCs w:val="32"/>
+        </w:rPr>
+        <w:t>......................................................................................................8</w:t>
+      </w:r>
     </w:p>
     <w:p>
       <w:pPr>
@@ -1358,7 +1542,6 @@
           <w:sz w:val="24"/>
           <w:szCs w:val="32"/>
         </w:rPr>
-        <w:lastRenderedPageBreak/>
         <w:t>Algoritmo</w:t>
       </w:r>
     </w:p>
@@ -1685,7 +1868,6 @@
         <w:rPr>
           <w:sz w:val="24"/>
         </w:rPr>
-        <w:lastRenderedPageBreak/>
         <w:t xml:space="preserve"> </w:t>
       </w:r>
       <w:r>
@@ -1995,15 +2177,9 @@
         <w:rPr>
           <w:sz w:val="24"/>
         </w:rPr>
+        <w:lastRenderedPageBreak/>
         <w:tab/>
-        <w:t xml:space="preserve">Dados Inteiros: são dados que podem ter apenas valores inteiros, positivos ou negativos. Eles são usados ​​para armazenar números que não têm uma parte decimal. são representados na memória do computador usando um número de bits, que é o </w:t>
-      </w:r>
-      <w:r>
-        <w:rPr>
-          <w:sz w:val="24"/>
-        </w:rPr>
-        <w:lastRenderedPageBreak/>
-        <w:t>número de dígitos que podem ser usados ​​para representar o número. Quanto maior o número de bits, maior o intervalo de valores que podem ser representados.</w:t>
+        <w:t>Dados Inteiros: são dados que podem ter apenas valores inteiros, positivos ou negativos. Eles são usados ​​para armazenar números que não têm uma parte decimal. são representados na memória do computador usando um número de bits, que é o número de dígitos que podem ser usados ​​para representar o número. Quanto maior o número de bits, maior o intervalo de valores que podem ser representados.</w:t>
       </w:r>
     </w:p>
     <w:p>
@@ -2338,6 +2514,7 @@
         <w:rPr>
           <w:sz w:val="24"/>
         </w:rPr>
+        <w:lastRenderedPageBreak/>
         <w:t>é_maior_de_idade</w:t>
       </w:r>
       <w:proofErr w:type="spellEnd"/>
@@ -2377,13 +2554,14 @@
         <w:jc w:val="both"/>
         <w:rPr>
           <w:b/>
-        </w:rPr>
-      </w:pPr>
-      <w:r>
-        <w:rPr>
-          <w:b/>
-        </w:rPr>
-        <w:lastRenderedPageBreak/>
+          <w:sz w:val="24"/>
+        </w:rPr>
+      </w:pPr>
+      <w:r>
+        <w:rPr>
+          <w:b/>
+          <w:sz w:val="24"/>
+        </w:rPr>
         <w:t>Funções e Modularização</w:t>
       </w:r>
     </w:p>
@@ -2391,6 +2569,9 @@
       <w:pPr>
         <w:spacing w:line="360" w:lineRule="auto"/>
         <w:jc w:val="both"/>
+        <w:rPr>
+          <w:sz w:val="24"/>
+        </w:rPr>
       </w:pPr>
     </w:p>
     <w:p>
@@ -2398,16 +2579,28 @@
         <w:spacing w:line="360" w:lineRule="auto"/>
         <w:ind w:firstLine="720"/>
         <w:jc w:val="both"/>
-      </w:pPr>
-      <w:r>
+        <w:rPr>
+          <w:sz w:val="24"/>
+        </w:rPr>
+      </w:pPr>
+      <w:r>
+        <w:rPr>
+          <w:sz w:val="24"/>
+        </w:rPr>
         <w:t xml:space="preserve">As funções são blocos de código que podem ser reutilizados em diferentes partes de um programa. Elas são definidas usando a palavra-chave </w:t>
       </w:r>
       <w:proofErr w:type="spellStart"/>
       <w:r>
+        <w:rPr>
+          <w:sz w:val="24"/>
+        </w:rPr>
         <w:t>def</w:t>
       </w:r>
       <w:proofErr w:type="spellEnd"/>
       <w:r>
+        <w:rPr>
+          <w:sz w:val="24"/>
+        </w:rPr>
         <w:t xml:space="preserve"> e podem ter parâmetros, que são variáveis que são passadas para a função quando ela é chamada.</w:t>
       </w:r>
     </w:p>
@@ -2416,8 +2609,14 @@
         <w:spacing w:line="360" w:lineRule="auto"/>
         <w:ind w:firstLine="720"/>
         <w:jc w:val="both"/>
-      </w:pPr>
-      <w:r>
+        <w:rPr>
+          <w:sz w:val="24"/>
+        </w:rPr>
+      </w:pPr>
+      <w:r>
+        <w:rPr>
+          <w:sz w:val="24"/>
+        </w:rPr>
         <w:t>Enquanto a modularização é o processo de dividir um programa em várias funções. Tornando o código mais fluido e otimizado, sendo possível executar várias funções em paralelo</w:t>
       </w:r>
     </w:p>
@@ -2425,6 +2624,9 @@
       <w:pPr>
         <w:spacing w:line="360" w:lineRule="auto"/>
         <w:jc w:val="both"/>
+        <w:rPr>
+          <w:sz w:val="24"/>
+        </w:rPr>
       </w:pPr>
     </w:p>
     <w:p>
@@ -2438,11 +2640,136 @@
         <w:jc w:val="both"/>
         <w:rPr>
           <w:b/>
-        </w:rPr>
-      </w:pPr>
-      <w:r>
-        <w:rPr>
-          <w:b/>
+          <w:sz w:val="24"/>
+          <w:szCs w:val="32"/>
+        </w:rPr>
+      </w:pPr>
+      <w:r>
+        <w:rPr>
+          <w:b/>
+          <w:sz w:val="24"/>
+          <w:szCs w:val="32"/>
+        </w:rPr>
+        <w:t>Pesquisa sobre o conceito de função na programação</w:t>
+      </w:r>
+    </w:p>
+    <w:p>
+      <w:pPr>
+        <w:spacing w:line="360" w:lineRule="auto"/>
+        <w:jc w:val="both"/>
+        <w:rPr>
+          <w:b/>
+          <w:sz w:val="24"/>
+          <w:szCs w:val="32"/>
+        </w:rPr>
+      </w:pPr>
+    </w:p>
+    <w:p>
+      <w:pPr>
+        <w:spacing w:line="360" w:lineRule="auto"/>
+        <w:ind w:firstLine="432"/>
+        <w:jc w:val="both"/>
+        <w:rPr>
+          <w:sz w:val="24"/>
+        </w:rPr>
+      </w:pPr>
+      <w:r>
+        <w:rPr>
+          <w:sz w:val="24"/>
+        </w:rPr>
+        <w:t>Uma função é um conjunto de instruções que executa uma tarefa específica. Ela pode ser chamada de qualquer lugar do programa e pode ser reutilizada quantas vezes forem necessárias.</w:t>
+      </w:r>
+    </w:p>
+    <w:p>
+      <w:pPr>
+        <w:spacing w:line="360" w:lineRule="auto"/>
+        <w:ind w:firstLine="432"/>
+        <w:jc w:val="both"/>
+        <w:rPr>
+          <w:sz w:val="24"/>
+        </w:rPr>
+      </w:pPr>
+    </w:p>
+    <w:p>
+      <w:pPr>
+        <w:pStyle w:val="PargrafodaLista"/>
+        <w:numPr>
+          <w:ilvl w:val="1"/>
+          <w:numId w:val="7"/>
+        </w:numPr>
+        <w:spacing w:line="360" w:lineRule="auto"/>
+        <w:jc w:val="both"/>
+        <w:rPr>
+          <w:b/>
+          <w:sz w:val="24"/>
+          <w:szCs w:val="32"/>
+        </w:rPr>
+      </w:pPr>
+      <w:r>
+        <w:rPr>
+          <w:b/>
+          <w:sz w:val="24"/>
+          <w:szCs w:val="32"/>
+        </w:rPr>
+        <w:t>A importância da modularização na escrita de algoritmos</w:t>
+      </w:r>
+    </w:p>
+    <w:p>
+      <w:pPr>
+        <w:spacing w:line="360" w:lineRule="auto"/>
+        <w:jc w:val="both"/>
+        <w:rPr>
+          <w:b/>
+          <w:sz w:val="24"/>
+          <w:szCs w:val="32"/>
+        </w:rPr>
+      </w:pPr>
+    </w:p>
+    <w:p>
+      <w:pPr>
+        <w:spacing w:line="360" w:lineRule="auto"/>
+        <w:ind w:firstLine="432"/>
+        <w:jc w:val="both"/>
+        <w:rPr>
+          <w:sz w:val="24"/>
+        </w:rPr>
+      </w:pPr>
+      <w:r>
+        <w:rPr>
+          <w:sz w:val="24"/>
+        </w:rPr>
+        <w:t>A modularização é uma técnica de programação que consiste em dividir um programa em partes menores, chamadas módulos. Cada módulo é responsável por uma tarefa específica, o que torna o código mais organizado e fácil de manter. Além disso, a modularização permite que os módulos sejam reutilizados em outros programas, o que economiza tempo e esforço.</w:t>
+      </w:r>
+    </w:p>
+    <w:p>
+      <w:pPr>
+        <w:pStyle w:val="PargrafodaLista"/>
+        <w:spacing w:line="360" w:lineRule="auto"/>
+        <w:ind w:left="432"/>
+        <w:jc w:val="both"/>
+        <w:rPr>
+          <w:sz w:val="24"/>
+        </w:rPr>
+      </w:pPr>
+    </w:p>
+    <w:p>
+      <w:pPr>
+        <w:pStyle w:val="PargrafodaLista"/>
+        <w:numPr>
+          <w:ilvl w:val="1"/>
+          <w:numId w:val="7"/>
+        </w:numPr>
+        <w:spacing w:line="360" w:lineRule="auto"/>
+        <w:jc w:val="both"/>
+        <w:rPr>
+          <w:b/>
+          <w:sz w:val="24"/>
+        </w:rPr>
+      </w:pPr>
+      <w:r>
+        <w:rPr>
+          <w:b/>
+          <w:sz w:val="24"/>
         </w:rPr>
         <w:t>Exemplos de funções simples e sua utilização em algoritmos complexos</w:t>
       </w:r>
@@ -2451,6 +2778,9 @@
       <w:pPr>
         <w:spacing w:line="360" w:lineRule="auto"/>
         <w:jc w:val="both"/>
+        <w:rPr>
+          <w:sz w:val="24"/>
+        </w:rPr>
       </w:pPr>
     </w:p>
     <w:p>
@@ -2460,6 +2790,9 @@
         <w:jc w:val="both"/>
       </w:pPr>
       <w:r>
+        <w:rPr>
+          <w:sz w:val="24"/>
+        </w:rPr>
         <w:t>Utilização de funções em algoritmos resulta na simplificação do código, o tornando modular. Por exemplo, um algoritmo que calcula o fatorial de um número poderia ser dividido em duas funções: uma função que calcula o fatorial de um número menor que 10 e outra função que calcula o fatorial de um número maior que 10.</w:t>
       </w:r>
     </w:p>
@@ -2474,17 +2807,250 @@
     </w:p>
     <w:p>
       <w:pPr>
-        <w:spacing w:line="360" w:lineRule="auto"/>
-        <w:ind w:firstLine="360"/>
-        <w:rPr>
-          <w:sz w:val="24"/>
-        </w:rPr>
-      </w:pPr>
-    </w:p>
-    <w:p>
-      <w:pPr>
-        <w:spacing w:line="360" w:lineRule="auto"/>
-        <w:ind w:firstLine="360"/>
+        <w:pStyle w:val="PargrafodaLista"/>
+        <w:numPr>
+          <w:ilvl w:val="0"/>
+          <w:numId w:val="7"/>
+        </w:numPr>
+        <w:spacing w:line="360" w:lineRule="auto"/>
+        <w:rPr>
+          <w:b/>
+          <w:sz w:val="24"/>
+        </w:rPr>
+      </w:pPr>
+      <w:r>
+        <w:rPr>
+          <w:b/>
+          <w:sz w:val="24"/>
+        </w:rPr>
+        <w:lastRenderedPageBreak/>
+        <w:t>Referencias</w:t>
+      </w:r>
+    </w:p>
+    <w:p>
+      <w:pPr>
+        <w:spacing w:line="360" w:lineRule="auto"/>
+        <w:rPr>
+          <w:b/>
+          <w:sz w:val="24"/>
+        </w:rPr>
+      </w:pPr>
+    </w:p>
+    <w:p>
+      <w:pPr>
+        <w:spacing w:line="360" w:lineRule="auto"/>
+        <w:jc w:val="both"/>
+        <w:rPr>
+          <w:sz w:val="24"/>
+        </w:rPr>
+      </w:pPr>
+      <w:bookmarkStart w:id="0" w:name="_GoBack"/>
+      <w:r>
+        <w:rPr>
+          <w:sz w:val="24"/>
+        </w:rPr>
+        <w:t xml:space="preserve">OLIVEIRA, Leônidas. </w:t>
+      </w:r>
+      <w:r>
+        <w:rPr>
+          <w:b/>
+          <w:sz w:val="24"/>
+        </w:rPr>
+        <w:t>Funções da linguagem de programação</w:t>
+      </w:r>
+      <w:r>
+        <w:rPr>
+          <w:b/>
+          <w:sz w:val="24"/>
+        </w:rPr>
+        <w:t xml:space="preserve">. </w:t>
+      </w:r>
+      <w:r>
+        <w:rPr>
+          <w:sz w:val="24"/>
+        </w:rPr>
+        <w:t xml:space="preserve">Sem ano certo. Disponível em: </w:t>
+      </w:r>
+      <w:hyperlink r:id="rId10" w:history="1">
+        <w:r>
+          <w:rPr>
+            <w:rStyle w:val="Hyperlink"/>
+            <w:color w:val="auto"/>
+            <w:sz w:val="24"/>
+            <w:u w:val="none"/>
+          </w:rPr>
+          <w:t>https://www.ime.usp.br/~leo/mac2166/2017-1/introducao_funcoes.html</w:t>
+        </w:r>
+      </w:hyperlink>
+      <w:r>
+        <w:rPr>
+          <w:sz w:val="24"/>
+        </w:rPr>
+        <w:t>. Acesso em 11 de março</w:t>
+      </w:r>
+      <w:r>
+        <w:rPr>
+          <w:sz w:val="24"/>
+        </w:rPr>
+        <w:t>. 2024</w:t>
+      </w:r>
+    </w:p>
+    <w:p>
+      <w:pPr>
+        <w:spacing w:line="360" w:lineRule="auto"/>
+        <w:jc w:val="both"/>
+        <w:rPr>
+          <w:sz w:val="24"/>
+        </w:rPr>
+      </w:pPr>
+    </w:p>
+    <w:p>
+      <w:pPr>
+        <w:spacing w:line="360" w:lineRule="auto"/>
+        <w:jc w:val="both"/>
+        <w:rPr>
+          <w:sz w:val="24"/>
+        </w:rPr>
+      </w:pPr>
+      <w:r>
+        <w:rPr>
+          <w:sz w:val="24"/>
+        </w:rPr>
+        <w:t xml:space="preserve">BESSA, André. </w:t>
+      </w:r>
+      <w:r>
+        <w:rPr>
+          <w:b/>
+          <w:sz w:val="24"/>
+        </w:rPr>
+        <w:t>Algoritmos e Lógica de programação: O que são e qual a importância?</w:t>
+      </w:r>
+      <w:r>
+        <w:rPr>
+          <w:b/>
+          <w:sz w:val="24"/>
+        </w:rPr>
+        <w:t xml:space="preserve"> </w:t>
+      </w:r>
+      <w:r>
+        <w:rPr>
+          <w:sz w:val="24"/>
+        </w:rPr>
+        <w:t>2023</w:t>
+      </w:r>
+      <w:r>
+        <w:rPr>
+          <w:sz w:val="24"/>
+        </w:rPr>
+        <w:t xml:space="preserve">. Disponível em: </w:t>
+      </w:r>
+      <w:hyperlink r:id="rId11" w:history="1">
+        <w:r>
+          <w:rPr>
+            <w:rStyle w:val="Hyperlink"/>
+            <w:color w:val="auto"/>
+            <w:sz w:val="24"/>
+            <w:u w:val="none"/>
+          </w:rPr>
+          <w:t>https://www.alura.com.br/artigos/algoritmos-e-logica-de-programacao</w:t>
+        </w:r>
+      </w:hyperlink>
+      <w:r>
+        <w:rPr>
+          <w:sz w:val="24"/>
+        </w:rPr>
+        <w:t xml:space="preserve">. </w:t>
+      </w:r>
+      <w:r>
+        <w:rPr>
+          <w:sz w:val="24"/>
+        </w:rPr>
+        <w:t>Acesso em 11 de março de 2024</w:t>
+      </w:r>
+    </w:p>
+    <w:p>
+      <w:pPr>
+        <w:spacing w:line="360" w:lineRule="auto"/>
+        <w:jc w:val="both"/>
+        <w:rPr>
+          <w:sz w:val="24"/>
+        </w:rPr>
+      </w:pPr>
+    </w:p>
+    <w:p>
+      <w:pPr>
+        <w:spacing w:line="360" w:lineRule="auto"/>
+        <w:jc w:val="both"/>
+        <w:rPr>
+          <w:sz w:val="24"/>
+        </w:rPr>
+      </w:pPr>
+      <w:r>
+        <w:rPr>
+          <w:sz w:val="24"/>
+        </w:rPr>
+        <w:t xml:space="preserve">EBAC. </w:t>
+      </w:r>
+      <w:r>
+        <w:rPr>
+          <w:b/>
+          <w:sz w:val="24"/>
+        </w:rPr>
+        <w:t>O que são as variáveis na programação e como criá-las?</w:t>
+      </w:r>
+      <w:r>
+        <w:rPr>
+          <w:b/>
+          <w:sz w:val="24"/>
+        </w:rPr>
+        <w:t xml:space="preserve"> </w:t>
+      </w:r>
+      <w:r>
+        <w:rPr>
+          <w:sz w:val="24"/>
+        </w:rPr>
+        <w:t>2023</w:t>
+      </w:r>
+      <w:r>
+        <w:rPr>
+          <w:sz w:val="24"/>
+        </w:rPr>
+        <w:t xml:space="preserve">. Disponível em: </w:t>
+      </w:r>
+      <w:r>
+        <w:t xml:space="preserve"> </w:t>
+      </w:r>
+      <w:hyperlink r:id="rId12" w:history="1">
+        <w:r>
+          <w:rPr>
+            <w:rStyle w:val="Hyperlink"/>
+            <w:color w:val="auto"/>
+            <w:sz w:val="24"/>
+            <w:u w:val="none"/>
+          </w:rPr>
+          <w:t>https://ebaconline.com.br/blog/variaveis-na-programacao-seo</w:t>
+        </w:r>
+      </w:hyperlink>
+      <w:r>
+        <w:rPr>
+          <w:sz w:val="24"/>
+        </w:rPr>
+        <w:t>. Acesso em 11 de março de 2024</w:t>
+      </w:r>
+    </w:p>
+    <w:bookmarkEnd w:id="0"/>
+    <w:p>
+      <w:pPr>
+        <w:jc w:val="both"/>
+        <w:rPr>
+          <w:sz w:val="24"/>
+        </w:rPr>
+      </w:pPr>
+    </w:p>
+    <w:p>
+      <w:pPr>
+        <w:spacing w:line="360" w:lineRule="auto"/>
+        <w:jc w:val="both"/>
         <w:rPr>
           <w:sz w:val="24"/>
         </w:rPr>
@@ -2681,7 +3247,7 @@
       </w:pPr>
     </w:p>
     <w:sectPr>
-      <w:headerReference w:type="default" r:id="rId9"/>
+      <w:headerReference w:type="default" r:id="rId13"/>
       <w:pgSz w:w="11909" w:h="16834"/>
       <w:pgMar w:top="1701" w:right="1134" w:bottom="1134" w:left="1701" w:header="720" w:footer="720" w:gutter="0"/>
       <w:pgNumType w:start="1"/>
@@ -4510,6 +5076,29 @@
     <w:basedOn w:val="Fontepargpadro"/>
     <w:rsid w:val="00F235FF"/>
   </w:style>
+  <w:style w:type="character" w:styleId="Hyperlink">
+    <w:name w:val="Hyperlink"/>
+    <w:basedOn w:val="Fontepargpadro"/>
+    <w:uiPriority w:val="99"/>
+    <w:unhideWhenUsed/>
+    <w:rsid w:val="00FE794D"/>
+    <w:rPr>
+      <w:color w:val="0000FF" w:themeColor="hyperlink"/>
+      <w:u w:val="single"/>
+    </w:rPr>
+  </w:style>
+  <w:style w:type="character" w:styleId="MenoPendente">
+    <w:name w:val="Unresolved Mention"/>
+    <w:basedOn w:val="Fontepargpadro"/>
+    <w:uiPriority w:val="99"/>
+    <w:semiHidden/>
+    <w:unhideWhenUsed/>
+    <w:rsid w:val="00FE794D"/>
+    <w:rPr>
+      <w:color w:val="605E5C"/>
+      <w:shd w:val="clear" w:color="auto" w:fill="E1DFDD"/>
+    </w:rPr>
+  </w:style>
 </w:styles>
 </file>
 
@@ -4831,4 +5420,16 @@
   </a:objectDefaults>
   <a:extraClrSchemeLst/>
 </a:theme>
+</file>
+
+<file path=customXml/item1.xml><?xml version="1.0" encoding="utf-8"?>
+<b:Sources xmlns:b="http://schemas.openxmlformats.org/officeDocument/2006/bibliography" xmlns="http://schemas.openxmlformats.org/officeDocument/2006/bibliography" SelectedStyle="\APASixthEditionOfficeOnline.xsl" StyleName="APA" Version="6"/>
+</file>
+
+<file path=customXml/itemProps1.xml><?xml version="1.0" encoding="utf-8"?>
+<ds:datastoreItem xmlns:ds="http://schemas.openxmlformats.org/officeDocument/2006/customXml" ds:itemID="{BABDBE86-2E96-4BEC-BBC8-EAAEDB2BE201}">
+  <ds:schemaRefs>
+    <ds:schemaRef ds:uri="http://schemas.openxmlformats.org/officeDocument/2006/bibliography"/>
+  </ds:schemaRefs>
+</ds:datastoreItem>
 </file>
</xml_diff>